<commit_message>
ATS: update from local
</commit_message>
<xml_diff>
--- a/ATS测试系统（初稿）.docx
+++ b/ATS测试系统（初稿）.docx
@@ -4314,7 +4314,6 @@
       <w:bookmarkStart w:id="5" w:name="_Toc491938055"/>
       <w:bookmarkStart w:id="6" w:name="OLE_LINK1"/>
       <w:bookmarkStart w:id="7" w:name="OLE_LINK2"/>
-      <w:bookmarkStart w:id="8" w:name="_GoBack"/>
       <w:r>
         <w:rPr>
           <w:rFonts w:hint="eastAsia"/>
@@ -4332,7 +4331,6 @@
     </w:p>
     <w:bookmarkEnd w:id="6"/>
     <w:bookmarkEnd w:id="7"/>
-    <w:bookmarkEnd w:id="8"/>
     <w:p>
       <w:pPr>
         <w:tabs>
@@ -4629,6 +4627,64 @@
           <w:tab w:val="left" w:pos="6750"/>
         </w:tabs>
         <w:ind w:firstLine="204"/>
+        <w:rPr>
+          <w:rFonts w:hint="eastAsia"/>
+        </w:rPr>
+      </w:pPr>
+      <w:r>
+        <w:t>0000</w:t>
+      </w:r>
+      <w:r>
+        <w:rPr>
+          <w:rFonts w:hint="eastAsia"/>
+        </w:rPr>
+        <w:t>：</w:t>
+      </w:r>
+      <w:r>
+        <w:t>一些</w:t>
+      </w:r>
+      <w:r>
+        <w:rPr>
+          <w:rFonts w:hint="eastAsia"/>
+        </w:rPr>
+        <w:t>辅助测试</w:t>
+      </w:r>
+      <w:r>
+        <w:t>脚本，被</w:t>
+      </w:r>
+      <w:r>
+        <w:rPr>
+          <w:rFonts w:hint="eastAsia"/>
+        </w:rPr>
+        <w:t>ATS</w:t>
+      </w:r>
+      <w:r>
+        <w:rPr>
+          <w:rFonts w:hint="eastAsia"/>
+        </w:rPr>
+        <w:t>管理</w:t>
+      </w:r>
+      <w:r>
+        <w:t>，</w:t>
+      </w:r>
+      <w:r>
+        <w:rPr>
+          <w:rFonts w:hint="eastAsia"/>
+        </w:rPr>
+        <w:t>并不是</w:t>
+      </w:r>
+      <w:r>
+        <w:t>测试用例</w:t>
+      </w:r>
+      <w:bookmarkStart w:id="8" w:name="_GoBack"/>
+      <w:bookmarkEnd w:id="8"/>
+    </w:p>
+    <w:p>
+      <w:pPr>
+        <w:tabs>
+          <w:tab w:val="left" w:pos="6750"/>
+        </w:tabs>
+        <w:ind w:firstLine="204"/>
       </w:pPr>
       <w:r>
         <w:rPr>
@@ -5314,6 +5370,7 @@
         <w:ind w:firstLine="204"/>
       </w:pPr>
       <w:r>
+        <w:lastRenderedPageBreak/>
         <w:tab/>
       </w:r>
     </w:p>
@@ -5334,7 +5391,6 @@
           <w:rFonts w:hint="eastAsia"/>
           <w:sz w:val="32"/>
         </w:rPr>
-        <w:lastRenderedPageBreak/>
         <w:t>系统</w:t>
       </w:r>
       <w:r>
@@ -8126,7 +8182,7 @@
           <w:rPr>
             <w:noProof/>
           </w:rPr>
-          <w:t>5</w:t>
+          <w:t>13</w:t>
         </w:r>
         <w:r>
           <w:rPr>
@@ -12537,7 +12593,7 @@
 </file>
 
 <file path=customXml/itemProps1.xml><?xml version="1.0" encoding="utf-8"?>
-<ds:datastoreItem xmlns:ds="http://schemas.openxmlformats.org/officeDocument/2006/customXml" ds:itemID="{05B67895-6771-48DF-9EF7-B5DD7EF032BB}">
+<ds:datastoreItem xmlns:ds="http://schemas.openxmlformats.org/officeDocument/2006/customXml" ds:itemID="{FBFC279F-1417-4361-AD72-FBAB437E02F8}">
   <ds:schemaRefs>
     <ds:schemaRef ds:uri="http://schemas.openxmlformats.org/officeDocument/2006/bibliography"/>
   </ds:schemaRefs>

</xml_diff>